<commit_message>
Fixed typos in Search User UATs
</commit_message>
<xml_diff>
--- a/documents/UAT Test Scripts/UAT Tests for Users/UAT Test for Search User/UAT for Search User.docx
+++ b/documents/UAT Test Scripts/UAT Tests for Users/UAT Test for Search User/UAT for Search User.docx
@@ -469,7 +469,7 @@
                 <w:sz w:val="24"/>
                 <w:szCs w:val="24"/>
               </w:rPr>
-              <w:t>Error type</w:t>
+              <w:t>User</w:t>
             </w:r>
             <w:r>
               <w:rPr>
@@ -873,13 +873,7 @@
               <w:rPr>
                 <w:sz w:val="24"/>
               </w:rPr>
-              <w:t>Medication</w:t>
-            </w:r>
-            <w:r>
-              <w:rPr>
-                <w:sz w:val="24"/>
-              </w:rPr>
-              <w:t xml:space="preserve"> Types</w:t>
+              <w:t>Users</w:t>
             </w:r>
             <w:r>
               <w:rPr>
@@ -897,13 +891,13 @@
               <w:rPr>
                 <w:sz w:val="24"/>
               </w:rPr>
-              <w:t>Medication</w:t>
-            </w:r>
-            <w:r>
-              <w:rPr>
-                <w:sz w:val="24"/>
-              </w:rPr>
-              <w:t xml:space="preserve"> Types </w:t>
+              <w:t>Users</w:t>
+            </w:r>
+            <w:r>
+              <w:rPr>
+                <w:sz w:val="24"/>
+              </w:rPr>
+              <w:t xml:space="preserve"> </w:t>
             </w:r>
             <w:r>
               <w:rPr>
@@ -934,13 +928,7 @@
               <w:rPr>
                 <w:sz w:val="24"/>
               </w:rPr>
-              <w:t>medication</w:t>
-            </w:r>
-            <w:r>
-              <w:rPr>
-                <w:sz w:val="24"/>
-              </w:rPr>
-              <w:t xml:space="preserve"> type</w:t>
+              <w:t>user</w:t>
             </w:r>
             <w:r>
               <w:rPr>
@@ -966,13 +954,7 @@
               <w:rPr>
                 <w:sz w:val="24"/>
               </w:rPr>
-              <w:t>medication</w:t>
-            </w:r>
-            <w:r>
-              <w:rPr>
-                <w:sz w:val="24"/>
-              </w:rPr>
-              <w:t xml:space="preserve"> type</w:t>
+              <w:t>user</w:t>
             </w:r>
             <w:r>
               <w:rPr>
@@ -1090,7 +1072,13 @@
               <w:rPr>
                 <w:sz w:val="24"/>
               </w:rPr>
-              <w:t>a search for an Id</w:t>
+              <w:t>a search for a</w:t>
+            </w:r>
+            <w:r>
+              <w:rPr>
+                <w:sz w:val="24"/>
+              </w:rPr>
+              <w:t>n Authentication level</w:t>
             </w:r>
           </w:p>
         </w:tc>
@@ -1219,13 +1207,7 @@
               <w:rPr>
                 <w:sz w:val="24"/>
               </w:rPr>
-              <w:t>Medication</w:t>
-            </w:r>
-            <w:r>
-              <w:rPr>
-                <w:sz w:val="24"/>
-              </w:rPr>
-              <w:t xml:space="preserve"> Type</w:t>
+              <w:t>Username</w:t>
             </w:r>
           </w:p>
         </w:tc>
@@ -1541,7 +1523,10 @@
               <w:spacing w:before="0" w:after="0"/>
             </w:pPr>
             <w:r>
-              <w:t xml:space="preserve">Id = </w:t>
+              <w:t>Authority</w:t>
+            </w:r>
+            <w:r>
+              <w:t xml:space="preserve">= </w:t>
             </w:r>
             <w:r>
               <w:t>1</w:t>
@@ -2146,7 +2131,7 @@
           </mc:Choice>
           <mc:Fallback>
             <w:pict>
-              <v:rect w14:anchorId="17401E9C" id="Rectangle 5" o:spid="_x0000_s1026" style="position:absolute;margin-left:444.75pt;margin-top:.85pt;width:36.75pt;height:18.75pt;z-index:251656704;visibility:visible;mso-wrap-style:square;mso-width-percent:0;mso-height-percent:0;mso-wrap-distance-left:9pt;mso-wrap-distance-top:0;mso-wrap-distance-right:9pt;mso-wrap-distance-bottom:0;mso-position-horizontal:absolute;mso-position-horizontal-relative:text;mso-position-vertical:absolute;mso-position-vertical-relative:text;mso-width-percent:0;mso-height-percent:0;mso-width-relative:margin;mso-height-relative:margin;v-text-anchor:middle" o:gfxdata="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" filled="f" strokecolor="#9bbb59 [3206]" strokeweight="2pt"/>
+              <v:rect w14:anchorId="23959FF3" id="Rectangle 5" o:spid="_x0000_s1026" style="position:absolute;margin-left:444.75pt;margin-top:.85pt;width:36.75pt;height:18.75pt;z-index:251656704;visibility:visible;mso-wrap-style:square;mso-width-percent:0;mso-height-percent:0;mso-wrap-distance-left:9pt;mso-wrap-distance-top:0;mso-wrap-distance-right:9pt;mso-wrap-distance-bottom:0;mso-position-horizontal:absolute;mso-position-horizontal-relative:text;mso-position-vertical:absolute;mso-position-vertical-relative:text;mso-width-percent:0;mso-height-percent:0;mso-width-relative:margin;mso-height-relative:margin;v-text-anchor:middle" o:gfxdata="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" filled="f" strokecolor="#9bbb59 [3206]" strokeweight="2pt"/>
             </w:pict>
           </mc:Fallback>
         </mc:AlternateContent>
@@ -2331,7 +2316,7 @@
           </mc:Choice>
           <mc:Fallback>
             <w:pict>
-              <v:rect w14:anchorId="776BA78E" id="Rectangle 7" o:spid="_x0000_s1026" style="position:absolute;margin-left:294.75pt;margin-top:256.6pt;width:52.5pt;height:17.25pt;z-index:251664896;visibility:visible;mso-wrap-style:square;mso-width-percent:0;mso-height-percent:0;mso-wrap-distance-left:9pt;mso-wrap-distance-top:0;mso-wrap-distance-right:9pt;mso-wrap-distance-bottom:0;mso-position-horizontal:absolute;mso-position-horizontal-relative:text;mso-position-vertical:absolute;mso-position-vertical-relative:text;mso-width-percent:0;mso-height-percent:0;mso-width-relative:margin;mso-height-relative:margin;v-text-anchor:middle" o:gfxdata="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" filled="f" strokecolor="#9bbb59 [3206]" strokeweight="2pt"/>
+              <v:rect w14:anchorId="002EB2EA" id="Rectangle 7" o:spid="_x0000_s1026" style="position:absolute;margin-left:294.75pt;margin-top:256.6pt;width:52.5pt;height:17.25pt;z-index:251664896;visibility:visible;mso-wrap-style:square;mso-width-percent:0;mso-height-percent:0;mso-wrap-distance-left:9pt;mso-wrap-distance-top:0;mso-wrap-distance-right:9pt;mso-wrap-distance-bottom:0;mso-position-horizontal:absolute;mso-position-horizontal-relative:text;mso-position-vertical:absolute;mso-position-vertical-relative:text;mso-width-percent:0;mso-height-percent:0;mso-width-relative:margin;mso-height-relative:margin;v-text-anchor:middle" o:gfxdata="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" filled="f" strokecolor="#9bbb59 [3206]" strokeweight="2pt"/>
             </w:pict>
           </mc:Fallback>
         </mc:AlternateContent>
@@ -2624,7 +2609,7 @@
           </mc:Choice>
           <mc:Fallback>
             <w:pict>
-              <v:rect w14:anchorId="10933648" id="Rectangle 18" o:spid="_x0000_s1026" style="position:absolute;margin-left:329.25pt;margin-top:82.85pt;width:19.5pt;height:15pt;z-index:251651584;visibility:visible;mso-wrap-style:square;mso-wrap-distance-left:9pt;mso-wrap-distance-top:0;mso-wrap-distance-right:9pt;mso-wrap-distance-bottom:0;mso-position-horizontal:absolute;mso-position-horizontal-relative:text;mso-position-vertical:absolute;mso-position-vertical-relative:text;v-text-anchor:middle" o:gfxdata="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" filled="f" strokecolor="#9bbb59 [3206]" strokeweight="2pt"/>
+              <v:rect w14:anchorId="721123FE" id="Rectangle 18" o:spid="_x0000_s1026" style="position:absolute;margin-left:329.25pt;margin-top:82.85pt;width:19.5pt;height:15pt;z-index:251651584;visibility:visible;mso-wrap-style:square;mso-wrap-distance-left:9pt;mso-wrap-distance-top:0;mso-wrap-distance-right:9pt;mso-wrap-distance-bottom:0;mso-position-horizontal:absolute;mso-position-horizontal-relative:text;mso-position-vertical:absolute;mso-position-vertical-relative:text;v-text-anchor:middle" o:gfxdata="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" filled="f" strokecolor="#9bbb59 [3206]" strokeweight="2pt"/>
             </w:pict>
           </mc:Fallback>
         </mc:AlternateContent>
@@ -2705,7 +2690,7 @@
           </mc:Choice>
           <mc:Fallback>
             <w:pict>
-              <v:rect w14:anchorId="166D83C7" id="Rectangle 10" o:spid="_x0000_s1026" style="position:absolute;margin-left:279.75pt;margin-top:119.45pt;width:12.75pt;height:51pt;z-index:251648512;visibility:visible;mso-wrap-style:square;mso-width-percent:0;mso-height-percent:0;mso-wrap-distance-left:9pt;mso-wrap-distance-top:0;mso-wrap-distance-right:9pt;mso-wrap-distance-bottom:0;mso-position-horizontal:absolute;mso-position-horizontal-relative:text;mso-position-vertical:absolute;mso-position-vertical-relative:text;mso-width-percent:0;mso-height-percent:0;mso-width-relative:margin;mso-height-relative:margin;v-text-anchor:middle" o:gfxdata="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" filled="f" strokecolor="#9bbb59 [3206]" strokeweight="2pt"/>
+              <v:rect w14:anchorId="43A6696C" id="Rectangle 10" o:spid="_x0000_s1026" style="position:absolute;margin-left:279.75pt;margin-top:119.45pt;width:12.75pt;height:51pt;z-index:251648512;visibility:visible;mso-wrap-style:square;mso-width-percent:0;mso-height-percent:0;mso-wrap-distance-left:9pt;mso-wrap-distance-top:0;mso-wrap-distance-right:9pt;mso-wrap-distance-bottom:0;mso-position-horizontal:absolute;mso-position-horizontal-relative:text;mso-position-vertical:absolute;mso-position-vertical-relative:text;mso-width-percent:0;mso-height-percent:0;mso-width-relative:margin;mso-height-relative:margin;v-text-anchor:middle" o:gfxdata="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" filled="f" strokecolor="#9bbb59 [3206]" strokeweight="2pt"/>
             </w:pict>
           </mc:Fallback>
         </mc:AlternateContent>
@@ -2885,7 +2870,7 @@
           </mc:Choice>
           <mc:Fallback>
             <w:pict>
-              <v:rect w14:anchorId="009728E8" id="Rectangle 37" o:spid="_x0000_s1026" style="position:absolute;margin-left:128.95pt;margin-top:119.4pt;width:23.25pt;height:18.75pt;z-index:251666944;visibility:visible;mso-wrap-style:square;mso-width-percent:0;mso-height-percent:0;mso-wrap-distance-left:9pt;mso-wrap-distance-top:0;mso-wrap-distance-right:9pt;mso-wrap-distance-bottom:0;mso-position-horizontal:absolute;mso-position-horizontal-relative:text;mso-position-vertical:absolute;mso-position-vertical-relative:text;mso-width-percent:0;mso-height-percent:0;mso-width-relative:margin;mso-height-relative:margin;v-text-anchor:middle" o:gfxdata="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" filled="f" strokecolor="#9bbb59 [3206]" strokeweight="2pt"/>
+              <v:rect w14:anchorId="27EB37C7" id="Rectangle 37" o:spid="_x0000_s1026" style="position:absolute;margin-left:128.95pt;margin-top:119.4pt;width:23.25pt;height:18.75pt;z-index:251666944;visibility:visible;mso-wrap-style:square;mso-width-percent:0;mso-height-percent:0;mso-wrap-distance-left:9pt;mso-wrap-distance-top:0;mso-wrap-distance-right:9pt;mso-wrap-distance-bottom:0;mso-position-horizontal:absolute;mso-position-horizontal-relative:text;mso-position-vertical:absolute;mso-position-vertical-relative:text;mso-width-percent:0;mso-height-percent:0;mso-width-relative:margin;mso-height-relative:margin;v-text-anchor:middle" o:gfxdata="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" filled="f" strokecolor="#9bbb59 [3206]" strokeweight="2pt"/>
             </w:pict>
           </mc:Fallback>
         </mc:AlternateContent>
@@ -2960,7 +2945,7 @@
           </mc:Choice>
           <mc:Fallback>
             <w:pict>
-              <v:rect w14:anchorId="6444BF2D" id="Rectangle 19" o:spid="_x0000_s1026" style="position:absolute;margin-left:331.5pt;margin-top:85.7pt;width:19.5pt;height:15pt;z-index:251659776;visibility:visible;mso-wrap-style:square;mso-wrap-distance-left:9pt;mso-wrap-distance-top:0;mso-wrap-distance-right:9pt;mso-wrap-distance-bottom:0;mso-position-horizontal:absolute;mso-position-horizontal-relative:text;mso-position-vertical:absolute;mso-position-vertical-relative:text;v-text-anchor:middle" o:gfxdata="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" filled="f" strokecolor="#9bbb59 [3206]" strokeweight="2pt"/>
+              <v:rect w14:anchorId="54B59F93" id="Rectangle 19" o:spid="_x0000_s1026" style="position:absolute;margin-left:331.5pt;margin-top:85.7pt;width:19.5pt;height:15pt;z-index:251659776;visibility:visible;mso-wrap-style:square;mso-wrap-distance-left:9pt;mso-wrap-distance-top:0;mso-wrap-distance-right:9pt;mso-wrap-distance-bottom:0;mso-position-horizontal:absolute;mso-position-horizontal-relative:text;mso-position-vertical:absolute;mso-position-vertical-relative:text;v-text-anchor:middle" o:gfxdata="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" filled="f" strokecolor="#9bbb59 [3206]" strokeweight="2pt"/>
             </w:pict>
           </mc:Fallback>
         </mc:AlternateContent>
@@ -3165,8 +3150,6 @@
       </w:pPr>
     </w:p>
     <w:p>
-      <w:bookmarkStart w:id="0" w:name="_GoBack"/>
-      <w:bookmarkEnd w:id="0"/>
       <w:r>
         <w:rPr>
           <w:noProof/>
@@ -3245,11 +3228,19 @@
         <w:t xml:space="preserve">: </w:t>
       </w:r>
       <w:r>
-        <w:t xml:space="preserve">Error message expected if no record meets criteria - </w:t>
-      </w:r>
-      <w:r>
-        <w:t>ID</w:t>
-      </w:r>
+        <w:t xml:space="preserve">Error message expected if no record meets criteria </w:t>
+      </w:r>
+      <w:r>
+        <w:t>–</w:t>
+      </w:r>
+      <w:r>
+        <w:t xml:space="preserve"> </w:t>
+      </w:r>
+      <w:r>
+        <w:t>Authentication level</w:t>
+      </w:r>
+      <w:bookmarkStart w:id="0" w:name="_GoBack"/>
+      <w:bookmarkEnd w:id="0"/>
       <w:r>
         <w:t xml:space="preserve"> - Expected</w:t>
       </w:r>
@@ -3360,7 +3351,7 @@
         <w:rStyle w:val="PageNumber"/>
         <w:noProof/>
       </w:rPr>
-      <w:t>2</w:t>
+      <w:t>7</w:t>
     </w:r>
     <w:r>
       <w:rPr>
@@ -7896,7 +7887,7 @@
 </file>
 
 <file path=customXml/itemProps1.xml><?xml version="1.0" encoding="utf-8"?>
-<ds:datastoreItem xmlns:ds="http://schemas.openxmlformats.org/officeDocument/2006/customXml" ds:itemID="{7F81B5DC-E09F-44C0-BBD1-4DB7B7424028}">
+<ds:datastoreItem xmlns:ds="http://schemas.openxmlformats.org/officeDocument/2006/customXml" ds:itemID="{4024B213-363E-4597-9AE9-2A0AD2471145}">
   <ds:schemaRefs>
     <ds:schemaRef ds:uri="http://schemas.openxmlformats.org/officeDocument/2006/bibliography"/>
   </ds:schemaRefs>

</xml_diff>